<commit_message>
emision y requisitos de convocatorias anexo 2 documento
</commit_message>
<xml_diff>
--- a/src/assets/docs/Anexo1.docx
+++ b/src/assets/docs/Anexo1.docx
@@ -126,7 +126,6 @@
     <w:p>
       <w:pPr>
         <w:spacing w:after="0" w:line="360" w:lineRule="auto"/>
-        <w:ind w:firstLine="708"/>
         <w:jc w:val="both"/>
       </w:pPr>
       <w:r>
@@ -142,73 +141,108 @@
         <w:t>{nEstudiantes}</w:t>
       </w:r>
       <w:r>
-        <w:t xml:space="preserve"> Estudiantes para realizar las siguientes actividades </w:t>
+        <w:t xml:space="preserve"> Estudiantes para realizar las siguientes actividades</w:t>
+      </w:r>
+      <w:r>
+        <w:t>:</w:t>
       </w:r>
     </w:p>
     <w:tbl>
       <w:tblPr>
-        <w:tblStyle w:val="Tablanormal4"/>
+        <w:tblStyle w:val="Tablaconcuadrcula"/>
         <w:tblW w:w="0" w:type="auto"/>
+        <w:jc w:val="center"/>
         <w:tblLook w:val="04A0" w:firstRow="1" w:lastRow="0" w:firstColumn="1" w:lastColumn="0" w:noHBand="0" w:noVBand="1"/>
       </w:tblPr>
       <w:tblGrid>
-        <w:gridCol w:w="4247"/>
-        <w:gridCol w:w="4247"/>
+        <w:gridCol w:w="279"/>
+        <w:gridCol w:w="5037"/>
       </w:tblGrid>
       <w:tr>
         <w:trPr>
-          <w:cnfStyle w:val="100000000000" w:firstRow="1" w:lastRow="0" w:firstColumn="0" w:lastColumn="0" w:oddVBand="0" w:evenVBand="0" w:oddHBand="0" w:evenHBand="0" w:firstRowFirstColumn="0" w:firstRowLastColumn="0" w:lastRowFirstColumn="0" w:lastRowLastColumn="0"/>
+          <w:jc w:val="center"/>
         </w:trPr>
         <w:tc>
           <w:tcPr>
-            <w:cnfStyle w:val="001000000000" w:firstRow="0" w:lastRow="0" w:firstColumn="1" w:lastColumn="0" w:oddVBand="0" w:evenVBand="0" w:oddHBand="0" w:evenHBand="0" w:firstRowFirstColumn="0" w:firstRowLastColumn="0" w:lastRowFirstColumn="0" w:lastRowLastColumn="0"/>
-            <w:tcW w:w="4247" w:type="dxa"/>
+            <w:tcW w:w="279" w:type="dxa"/>
+            <w:shd w:val="clear" w:color="auto" w:fill="365F91"/>
           </w:tcPr>
           <w:p>
             <w:pPr>
-              <w:spacing w:line="360" w:lineRule="auto"/>
-              <w:jc w:val="both"/>
+              <w:jc w:val="center"/>
               <w:rPr>
-                <w:b w:val="0"/>
-                <w:bCs w:val="0"/>
+                <w:color w:val="FFFFFF" w:themeColor="background1"/>
+                <w:sz w:val="24"/>
+                <w:szCs w:val="24"/>
+              </w:rPr>
+            </w:pPr>
+          </w:p>
+        </w:tc>
+        <w:tc>
+          <w:tcPr>
+            <w:tcW w:w="5037" w:type="dxa"/>
+            <w:shd w:val="clear" w:color="auto" w:fill="365F91"/>
+            <w:vAlign w:val="center"/>
+          </w:tcPr>
+          <w:p>
+            <w:pPr>
+              <w:jc w:val="center"/>
+              <w:rPr>
+                <w:color w:val="FFFFFF" w:themeColor="background1"/>
+                <w:sz w:val="24"/>
+                <w:szCs w:val="24"/>
               </w:rPr>
             </w:pPr>
             <w:r>
               <w:rPr>
-                <w:b w:val="0"/>
-                <w:bCs w:val="0"/>
+                <w:color w:val="FFFFFF" w:themeColor="background1"/>
+                <w:sz w:val="24"/>
+                <w:szCs w:val="24"/>
               </w:rPr>
-              <w:t>{#tb</w:t>
+              <w:t>Actividades</w:t>
             </w:r>
+          </w:p>
+        </w:tc>
+      </w:tr>
+      <w:tr>
+        <w:trPr>
+          <w:jc w:val="center"/>
+        </w:trPr>
+        <w:tc>
+          <w:tcPr>
+            <w:tcW w:w="279" w:type="dxa"/>
+          </w:tcPr>
+          <w:p>
+            <w:pPr>
+              <w:rPr>
+                <w:sz w:val="2"/>
+                <w:szCs w:val="2"/>
+              </w:rPr>
+            </w:pPr>
             <w:r>
               <w:rPr>
-                <w:b w:val="0"/>
-                <w:bCs w:val="0"/>
+                <w:sz w:val="2"/>
+                <w:szCs w:val="2"/>
               </w:rPr>
-              <w:t>}</w:t>
+              <w:t>{#tb5}</w:t>
             </w:r>
           </w:p>
         </w:tc>
         <w:tc>
           <w:tcPr>
-            <w:tcW w:w="4247" w:type="dxa"/>
+            <w:tcW w:w="5037" w:type="dxa"/>
           </w:tcPr>
           <w:p>
-            <w:pPr>
-              <w:spacing w:line="360" w:lineRule="auto"/>
-              <w:jc w:val="both"/>
-              <w:cnfStyle w:val="100000000000" w:firstRow="1" w:lastRow="0" w:firstColumn="0" w:lastColumn="0" w:oddVBand="0" w:evenVBand="0" w:oddHBand="0" w:evenHBand="0" w:firstRowFirstColumn="0" w:firstRowLastColumn="0" w:lastRowFirstColumn="0" w:lastRowLastColumn="0"/>
-              <w:rPr>
-                <w:b w:val="0"/>
-                <w:bCs w:val="0"/>
-              </w:rPr>
-            </w:pPr>
             <w:r>
-              <w:rPr>
-                <w:b w:val="0"/>
-                <w:bCs w:val="0"/>
-              </w:rPr>
-              <w:t>{actividades}{/tb}</w:t>
+              <w:t>{</w:t>
+            </w:r>
+            <w:proofErr w:type="spellStart"/>
+            <w:r>
+              <w:t>descripcion</w:t>
+            </w:r>
+            <w:proofErr w:type="spellEnd"/>
+            <w:r>
+              <w:t>}{/tb5}</w:t>
             </w:r>
           </w:p>
         </w:tc>
@@ -234,9 +268,36 @@
     </w:p>
     <w:p>
       <w:pPr>
-        <w:spacing w:after="0" w:line="360" w:lineRule="auto"/>
-        <w:ind w:firstLine="708"/>
+        <w:pStyle w:val="NormalWeb"/>
+        <w:shd w:val="clear" w:color="auto" w:fill="FFFFFF"/>
+        <w:spacing w:before="0" w:beforeAutospacing="0" w:after="0" w:afterAutospacing="0" w:line="360" w:lineRule="auto"/>
         <w:jc w:val="both"/>
+        <w:rPr>
+          <w:rFonts w:asciiTheme="minorHAnsi" w:hAnsiTheme="minorHAnsi"/>
+          <w:sz w:val="22"/>
+          <w:szCs w:val="22"/>
+        </w:rPr>
+      </w:pPr>
+      <w:r>
+        <w:rPr>
+          <w:rFonts w:asciiTheme="minorHAnsi" w:hAnsiTheme="minorHAnsi"/>
+          <w:sz w:val="22"/>
+          <w:szCs w:val="22"/>
+        </w:rPr>
+        <w:t>Solicito comedidamente se me informe si esta petición es viable, y en caso de serlo, se me haga conocer el listado de estudiantes que podrían ingresar a la empresa.</w:t>
+      </w:r>
+    </w:p>
+    <w:p>
+      <w:pPr>
+        <w:pStyle w:val="NormalWeb"/>
+        <w:shd w:val="clear" w:color="auto" w:fill="FFFFFF"/>
+        <w:spacing w:before="0" w:beforeAutospacing="0" w:after="0" w:afterAutospacing="0" w:line="360" w:lineRule="auto"/>
+        <w:jc w:val="both"/>
+        <w:rPr>
+          <w:rFonts w:asciiTheme="minorHAnsi" w:hAnsiTheme="minorHAnsi"/>
+          <w:sz w:val="22"/>
+          <w:szCs w:val="22"/>
+        </w:rPr>
       </w:pPr>
     </w:p>
     <w:p>
@@ -258,7 +319,7 @@
           <w:sz w:val="22"/>
           <w:szCs w:val="22"/>
         </w:rPr>
-        <w:t>Solicito comedidamente se me informe si esta petición es viable, y en caso de serlo, se me haga conocer el listado de estudiantes que podrían ingresar a la empresa.</w:t>
+        <w:t>Agradezco de antemano la atención que brinde a la presente.</w:t>
       </w:r>
     </w:p>
     <w:p>
@@ -266,7 +327,6 @@
         <w:pStyle w:val="NormalWeb"/>
         <w:shd w:val="clear" w:color="auto" w:fill="FFFFFF"/>
         <w:spacing w:before="0" w:beforeAutospacing="0" w:after="0" w:afterAutospacing="0" w:line="360" w:lineRule="auto"/>
-        <w:jc w:val="both"/>
         <w:rPr>
           <w:rFonts w:asciiTheme="minorHAnsi" w:hAnsiTheme="minorHAnsi"/>
           <w:sz w:val="22"/>
@@ -279,21 +339,19 @@
         <w:pStyle w:val="NormalWeb"/>
         <w:shd w:val="clear" w:color="auto" w:fill="FFFFFF"/>
         <w:spacing w:before="0" w:beforeAutospacing="0" w:after="0" w:afterAutospacing="0" w:line="360" w:lineRule="auto"/>
-        <w:ind w:firstLine="708"/>
-        <w:jc w:val="both"/>
-        <w:rPr>
-          <w:rFonts w:asciiTheme="minorHAnsi" w:hAnsiTheme="minorHAnsi"/>
-          <w:sz w:val="22"/>
-          <w:szCs w:val="22"/>
-        </w:rPr>
-      </w:pPr>
-      <w:r>
-        <w:rPr>
-          <w:rFonts w:asciiTheme="minorHAnsi" w:hAnsiTheme="minorHAnsi"/>
-          <w:sz w:val="22"/>
-          <w:szCs w:val="22"/>
-        </w:rPr>
-        <w:t>Agradezco de antemano la atención que brinde a la presente.</w:t>
+        <w:rPr>
+          <w:rFonts w:asciiTheme="minorHAnsi" w:hAnsiTheme="minorHAnsi"/>
+          <w:sz w:val="22"/>
+          <w:szCs w:val="22"/>
+        </w:rPr>
+      </w:pPr>
+      <w:r>
+        <w:rPr>
+          <w:rFonts w:asciiTheme="minorHAnsi" w:hAnsiTheme="minorHAnsi"/>
+          <w:sz w:val="22"/>
+          <w:szCs w:val="22"/>
+        </w:rPr>
+        <w:t>Atentamente,</w:t>
       </w:r>
     </w:p>
     <w:p>
@@ -319,15 +377,17 @@
           <w:szCs w:val="22"/>
         </w:rPr>
       </w:pPr>
-      <w:r>
-        <w:rPr>
-          <w:rFonts w:asciiTheme="minorHAnsi" w:hAnsiTheme="minorHAnsi"/>
-          <w:sz w:val="22"/>
-          <w:szCs w:val="22"/>
-        </w:rPr>
-        <w:t>Atentamente,</w:t>
-      </w:r>
-    </w:p>
+      <w:permStart w:id="490694583" w:edGrp="everyone"/>
+      <w:r>
+        <w:rPr>
+          <w:rFonts w:asciiTheme="minorHAnsi" w:hAnsiTheme="minorHAnsi"/>
+          <w:sz w:val="22"/>
+          <w:szCs w:val="22"/>
+        </w:rPr>
+        <w:t xml:space="preserve">                                                </w:t>
+      </w:r>
+    </w:p>
+    <w:permEnd w:id="490694583"/>
     <w:p>
       <w:pPr>
         <w:pStyle w:val="NormalWeb"/>
@@ -339,6 +399,14 @@
           <w:szCs w:val="22"/>
         </w:rPr>
       </w:pPr>
+      <w:r>
+        <w:rPr>
+          <w:rFonts w:asciiTheme="minorHAnsi" w:hAnsiTheme="minorHAnsi"/>
+          <w:sz w:val="22"/>
+          <w:szCs w:val="22"/>
+        </w:rPr>
+        <w:t>_______________________</w:t>
+      </w:r>
     </w:p>
     <w:p>
       <w:pPr>
@@ -351,17 +419,15 @@
           <w:szCs w:val="22"/>
         </w:rPr>
       </w:pPr>
-      <w:permStart w:id="490694583" w:edGrp="everyone"/>
-      <w:r>
-        <w:rPr>
-          <w:rFonts w:asciiTheme="minorHAnsi" w:hAnsiTheme="minorHAnsi"/>
-          <w:sz w:val="22"/>
-          <w:szCs w:val="22"/>
-        </w:rPr>
-        <w:t xml:space="preserve">                                                </w:t>
-      </w:r>
-    </w:p>
-    <w:permEnd w:id="490694583"/>
+      <w:r>
+        <w:rPr>
+          <w:rFonts w:asciiTheme="minorHAnsi" w:hAnsiTheme="minorHAnsi"/>
+          <w:sz w:val="22"/>
+          <w:szCs w:val="22"/>
+        </w:rPr>
+        <w:t>{solicitanteNombre}</w:t>
+      </w:r>
+    </w:p>
     <w:p>
       <w:pPr>
         <w:pStyle w:val="NormalWeb"/>
@@ -379,53 +445,13 @@
           <w:sz w:val="22"/>
           <w:szCs w:val="22"/>
         </w:rPr>
-        <w:t>_______________________</w:t>
-      </w:r>
-    </w:p>
-    <w:p>
-      <w:pPr>
-        <w:pStyle w:val="NormalWeb"/>
-        <w:shd w:val="clear" w:color="auto" w:fill="FFFFFF"/>
-        <w:spacing w:before="0" w:beforeAutospacing="0" w:after="0" w:afterAutospacing="0" w:line="360" w:lineRule="auto"/>
-        <w:rPr>
-          <w:rFonts w:asciiTheme="minorHAnsi" w:hAnsiTheme="minorHAnsi"/>
-          <w:sz w:val="22"/>
-          <w:szCs w:val="22"/>
-        </w:rPr>
-      </w:pPr>
-      <w:r>
-        <w:rPr>
-          <w:rFonts w:asciiTheme="minorHAnsi" w:hAnsiTheme="minorHAnsi"/>
-          <w:sz w:val="22"/>
-          <w:szCs w:val="22"/>
-        </w:rPr>
-        <w:t>{solicitanteNombre}</w:t>
-      </w:r>
-    </w:p>
-    <w:p>
-      <w:pPr>
-        <w:pStyle w:val="NormalWeb"/>
-        <w:shd w:val="clear" w:color="auto" w:fill="FFFFFF"/>
-        <w:spacing w:before="0" w:beforeAutospacing="0" w:after="0" w:afterAutospacing="0" w:line="360" w:lineRule="auto"/>
-        <w:rPr>
-          <w:rFonts w:asciiTheme="minorHAnsi" w:hAnsiTheme="minorHAnsi"/>
-          <w:sz w:val="22"/>
-          <w:szCs w:val="22"/>
-        </w:rPr>
-      </w:pPr>
-      <w:r>
-        <w:rPr>
-          <w:rFonts w:asciiTheme="minorHAnsi" w:hAnsiTheme="minorHAnsi"/>
-          <w:sz w:val="22"/>
-          <w:szCs w:val="22"/>
-        </w:rPr>
         <w:t>{solicitanteCargo}</w:t>
       </w:r>
     </w:p>
     <w:p/>
     <w:p/>
     <w:sectPr>
-      <w:headerReference w:type="default" r:id="rId6"/>
+      <w:headerReference w:type="default" r:id="rId7"/>
       <w:pgSz w:w="11906" w:h="16838"/>
       <w:pgMar w:top="1417" w:right="1701" w:bottom="1417" w:left="1701" w:header="708" w:footer="708" w:gutter="0"/>
       <w:cols w:space="708"/>
@@ -548,6 +574,127 @@
     </w:r>
   </w:p>
 </w:hdr>
+</file>
+
+<file path=word/numbering.xml><?xml version="1.0" encoding="utf-8"?>
+<w:numbering xmlns:wpc="http://schemas.microsoft.com/office/word/2010/wordprocessingCanvas" xmlns:cx="http://schemas.microsoft.com/office/drawing/2014/chartex" xmlns:cx1="http://schemas.microsoft.com/office/drawing/2015/9/8/chartex" xmlns:cx2="http://schemas.microsoft.com/office/drawing/2015/10/21/chartex" xmlns:cx3="http://schemas.microsoft.com/office/drawing/2016/5/9/chartex" xmlns:cx4="http://schemas.microsoft.com/office/drawing/2016/5/10/chartex" xmlns:cx5="http://schemas.microsoft.com/office/drawing/2016/5/11/chartex" xmlns:cx6="http://schemas.microsoft.com/office/drawing/2016/5/12/chartex" xmlns:cx7="http://schemas.microsoft.com/office/drawing/2016/5/13/chartex" xmlns:cx8="http://schemas.microsoft.com/office/drawing/2016/5/14/chartex" xmlns:mc="http://schemas.openxmlformats.org/markup-compatibility/2006" xmlns:aink="http://schemas.microsoft.com/office/drawing/2016/ink" xmlns:am3d="http://schemas.microsoft.com/office/drawing/2017/model3d" xmlns:o="urn:schemas-microsoft-com:office:office" xmlns:oel="http://schemas.microsoft.com/office/2019/extlst" xmlns:r="http://schemas.openxmlformats.org/officeDocument/2006/relationships" xmlns:m="http://schemas.openxmlformats.org/officeDocument/2006/math" xmlns:v="urn:schemas-microsoft-com:vml" xmlns:wp14="http://schemas.microsoft.com/office/word/2010/wordprocessingDrawing" xmlns:wp="http://schemas.openxmlformats.org/drawingml/2006/wordprocessingDrawing" xmlns:w10="urn:schemas-microsoft-com:office:word" xmlns:w="http://schemas.openxmlformats.org/wordprocessingml/2006/main" xmlns:w14="http://schemas.microsoft.com/office/word/2010/wordml" xmlns:w15="http://schemas.microsoft.com/office/word/2012/wordml" xmlns:w16cex="http://schemas.microsoft.com/office/word/2018/wordml/cex" xmlns:w16cid="http://schemas.microsoft.com/office/word/2016/wordml/cid" xmlns:w16="http://schemas.microsoft.com/office/word/2018/wordml" xmlns:w16sdtdh="http://schemas.microsoft.com/office/word/2020/wordml/sdtdatahash" xmlns:w16se="http://schemas.microsoft.com/office/word/2015/wordml/symex" xmlns:wpg="http://schemas.microsoft.com/office/word/2010/wordprocessingGroup" xmlns:wpi="http://schemas.microsoft.com/office/word/2010/wordprocessingInk" xmlns:wne="http://schemas.microsoft.com/office/word/2006/wordml" xmlns:wps="http://schemas.microsoft.com/office/word/2010/wordprocessingShape" mc:Ignorable="w14 w15 w16se w16cid w16 w16cex w16sdtdh wp14">
+  <w:abstractNum w:abstractNumId="0" w15:restartNumberingAfterBreak="0">
+    <w:nsid w:val="514C0568"/>
+    <w:multiLevelType w:val="hybridMultilevel"/>
+    <w:tmpl w:val="99C45B7A"/>
+    <w:lvl w:ilvl="0" w:tplc="0C0A0001">
+      <w:start w:val="1"/>
+      <w:numFmt w:val="bullet"/>
+      <w:lvlText w:val=""/>
+      <w:lvlJc w:val="left"/>
+      <w:pPr>
+        <w:ind w:left="720" w:hanging="360"/>
+      </w:pPr>
+      <w:rPr>
+        <w:rFonts w:ascii="Symbol" w:hAnsi="Symbol" w:hint="default"/>
+      </w:rPr>
+    </w:lvl>
+    <w:lvl w:ilvl="1" w:tplc="0C0A0003" w:tentative="1">
+      <w:start w:val="1"/>
+      <w:numFmt w:val="bullet"/>
+      <w:lvlText w:val="o"/>
+      <w:lvlJc w:val="left"/>
+      <w:pPr>
+        <w:ind w:left="1440" w:hanging="360"/>
+      </w:pPr>
+      <w:rPr>
+        <w:rFonts w:ascii="Courier New" w:hAnsi="Courier New" w:cs="Courier New" w:hint="default"/>
+      </w:rPr>
+    </w:lvl>
+    <w:lvl w:ilvl="2" w:tplc="0C0A0005" w:tentative="1">
+      <w:start w:val="1"/>
+      <w:numFmt w:val="bullet"/>
+      <w:lvlText w:val=""/>
+      <w:lvlJc w:val="left"/>
+      <w:pPr>
+        <w:ind w:left="2160" w:hanging="360"/>
+      </w:pPr>
+      <w:rPr>
+        <w:rFonts w:ascii="Wingdings" w:hAnsi="Wingdings" w:hint="default"/>
+      </w:rPr>
+    </w:lvl>
+    <w:lvl w:ilvl="3" w:tplc="0C0A0001" w:tentative="1">
+      <w:start w:val="1"/>
+      <w:numFmt w:val="bullet"/>
+      <w:lvlText w:val=""/>
+      <w:lvlJc w:val="left"/>
+      <w:pPr>
+        <w:ind w:left="2880" w:hanging="360"/>
+      </w:pPr>
+      <w:rPr>
+        <w:rFonts w:ascii="Symbol" w:hAnsi="Symbol" w:hint="default"/>
+      </w:rPr>
+    </w:lvl>
+    <w:lvl w:ilvl="4" w:tplc="0C0A0003" w:tentative="1">
+      <w:start w:val="1"/>
+      <w:numFmt w:val="bullet"/>
+      <w:lvlText w:val="o"/>
+      <w:lvlJc w:val="left"/>
+      <w:pPr>
+        <w:ind w:left="3600" w:hanging="360"/>
+      </w:pPr>
+      <w:rPr>
+        <w:rFonts w:ascii="Courier New" w:hAnsi="Courier New" w:cs="Courier New" w:hint="default"/>
+      </w:rPr>
+    </w:lvl>
+    <w:lvl w:ilvl="5" w:tplc="0C0A0005" w:tentative="1">
+      <w:start w:val="1"/>
+      <w:numFmt w:val="bullet"/>
+      <w:lvlText w:val=""/>
+      <w:lvlJc w:val="left"/>
+      <w:pPr>
+        <w:ind w:left="4320" w:hanging="360"/>
+      </w:pPr>
+      <w:rPr>
+        <w:rFonts w:ascii="Wingdings" w:hAnsi="Wingdings" w:hint="default"/>
+      </w:rPr>
+    </w:lvl>
+    <w:lvl w:ilvl="6" w:tplc="0C0A0001" w:tentative="1">
+      <w:start w:val="1"/>
+      <w:numFmt w:val="bullet"/>
+      <w:lvlText w:val=""/>
+      <w:lvlJc w:val="left"/>
+      <w:pPr>
+        <w:ind w:left="5040" w:hanging="360"/>
+      </w:pPr>
+      <w:rPr>
+        <w:rFonts w:ascii="Symbol" w:hAnsi="Symbol" w:hint="default"/>
+      </w:rPr>
+    </w:lvl>
+    <w:lvl w:ilvl="7" w:tplc="0C0A0003" w:tentative="1">
+      <w:start w:val="1"/>
+      <w:numFmt w:val="bullet"/>
+      <w:lvlText w:val="o"/>
+      <w:lvlJc w:val="left"/>
+      <w:pPr>
+        <w:ind w:left="5760" w:hanging="360"/>
+      </w:pPr>
+      <w:rPr>
+        <w:rFonts w:ascii="Courier New" w:hAnsi="Courier New" w:cs="Courier New" w:hint="default"/>
+      </w:rPr>
+    </w:lvl>
+    <w:lvl w:ilvl="8" w:tplc="0C0A0005" w:tentative="1">
+      <w:start w:val="1"/>
+      <w:numFmt w:val="bullet"/>
+      <w:lvlText w:val=""/>
+      <w:lvlJc w:val="left"/>
+      <w:pPr>
+        <w:ind w:left="6480" w:hanging="360"/>
+      </w:pPr>
+      <w:rPr>
+        <w:rFonts w:ascii="Wingdings" w:hAnsi="Wingdings" w:hint="default"/>
+      </w:rPr>
+    </w:lvl>
+  </w:abstractNum>
+  <w:num w:numId="1" w16cid:durableId="2146697792">
+    <w:abstractNumId w:val="0"/>
+  </w:num>
+</w:numbering>
 </file>
 
 <file path=word/styles.xml><?xml version="1.0" encoding="utf-8"?>
@@ -722,7 +869,7 @@
     <w:lsdException w:name="Table Web 2" w:semiHidden="1" w:unhideWhenUsed="1"/>
     <w:lsdException w:name="Table Web 3" w:semiHidden="1" w:unhideWhenUsed="1"/>
     <w:lsdException w:name="Balloon Text" w:semiHidden="1" w:unhideWhenUsed="1"/>
-    <w:lsdException w:name="Table Grid" w:uiPriority="39"/>
+    <w:lsdException w:name="Table Grid" w:uiPriority="59"/>
     <w:lsdException w:name="Table Theme" w:semiHidden="1" w:unhideWhenUsed="1"/>
     <w:lsdException w:name="Placeholder Text" w:semiHidden="1"/>
     <w:lsdException w:name="No Spacing" w:uiPriority="1" w:qFormat="1"/>
@@ -1040,7 +1187,7 @@
   <w:style w:type="table" w:styleId="Tablaconcuadrcula">
     <w:name w:val="Table Grid"/>
     <w:basedOn w:val="Tablanormal"/>
-    <w:uiPriority w:val="39"/>
+    <w:uiPriority w:val="59"/>
     <w:rsid w:val="00787606"/>
     <w:pPr>
       <w:spacing w:after="0" w:line="240" w:lineRule="auto"/>
@@ -1104,6 +1251,17 @@
         <w:shd w:val="clear" w:color="auto" w:fill="F2F2F2" w:themeFill="background1" w:themeFillShade="F2"/>
       </w:tcPr>
     </w:tblStylePr>
+  </w:style>
+  <w:style w:type="paragraph" w:styleId="Prrafodelista">
+    <w:name w:val="List Paragraph"/>
+    <w:basedOn w:val="Normal"/>
+    <w:uiPriority w:val="34"/>
+    <w:qFormat/>
+    <w:rsid w:val="00BE6FD1"/>
+    <w:pPr>
+      <w:ind w:left="720"/>
+      <w:contextualSpacing/>
+    </w:pPr>
   </w:style>
 </w:styles>
 </file>

</xml_diff>